<commit_message>
Word còn chương 3
</commit_message>
<xml_diff>
--- a/laptrinh_net.docx
+++ b/laptrinh_net.docx
@@ -184,7 +184,7 @@
           <w:szCs w:val="28"/>
         </w:rPr>
         <w:drawing>
-          <wp:inline distT="0" distB="0" distL="0" distR="0" wp14:anchorId="600CC767" wp14:editId="61E6FFBB">
+          <wp:inline distT="0" distB="0" distL="0" distR="0" wp14:anchorId="600CC767" wp14:editId="175E39F2">
             <wp:extent cx="1458595" cy="1513205"/>
             <wp:effectExtent l="0" t="0" r="8255" b="0"/>
             <wp:docPr id="805432850" name="Hình ảnh 1" descr="Ảnh có chứa văn bản, Phông chữ, biểu tượng, Đồ họa&#10;&#10;Nội dung do AI tạo ra có thể không chính xác."/>
@@ -1731,7 +1731,7 @@
           <w:sz w:val="26"/>
           <w:szCs w:val="26"/>
         </w:rPr>
-        <w:t>Nền tảng Microsoft .NET Framework (hoặc .NET Core), với khả năng hỗ trợ mạnh mẽ cho việc phát triển ứng dụng Desktop, mang đến những công cụ tối ưu để xây dựng các hệ thống quản lý dữ liệu phức tạp. Ứng dụng Desktop (Windows Forms/WPF) với ưu thế về độ ổn định cao, giao diện thân thiện và khả năng xử lý dữ liệu cục bộ nhanh chóng, là giải pháp lý tưởng để giải quyết bài toán quản lý hồ sơ sinh viên, sắp xếp môn học và theo dõi tiến độ theo từng học kỳ một cách chặt chẽ.</w:t>
+        <w:t>Nền tảng Microsoft .NET Framework, với khả năng hỗ trợ mạnh mẽ cho việc phát triển ứng dụng Desktop, mang đến những công cụ tối ưu để xây dựng các hệ thống quản lý dữ liệu phức tạp. Ứng dụng Desktop (WPF) với ưu thế về độ ổn định cao, giao diện thân thiện và khả năng xử lý dữ liệu cục bộ nhanh chóng, là giải pháp lý tưởng để giải quyết bài toán quản lý hồ sơ sinh viên, sắp xếp môn học và theo dõi tiến độ theo từng học kỳ một cách chặt chẽ.</w:t>
       </w:r>
     </w:p>
     <w:p>
@@ -1883,7 +1883,24 @@
           <w:szCs w:val="26"/>
           <w:lang w:val="vi-VN"/>
         </w:rPr>
-        <w:t>Cùng với sự gia tăng về quy mô tuyển sinh hàng năm, yêu cầu về một hệ thống quản lý đào tạo hiệu quả, chính xác và bảo mật ngày càng trở nên cấp thiết. Hiện nay, nhiều bộ phận giáo vụ vẫn còn phụ thuộc vào phương pháp quản lý thủ công hoặc sử dụng các bảng tính Excel rời rạc. Cách làm này thường dẫn đến những sai sót không đáng có trong quá trình tính điểm trung bình (GPA/CPA), khó khăn trong việc tra cứu lịch sử học tập, hay sắp xếp thời khóa biểu trùng lặp, gây ảnh hưởng đến quyền lợi của sinh viên.</w:t>
+        <w:t xml:space="preserve">Cùng với sự gia tăng về quy mô tuyển sinh hàng năm, yêu cầu về một hệ thống quản lý đào tạo hiệu quả, chính xác và bảo mật ngày càng trở nên cấp thiết. Hiện nay, nhiều bộ phận giáo vụ vẫn còn phụ thuộc vào phương pháp quản lý thủ công hoặc sử dụng các bảng tính Excel rời rạc. </w:t>
+      </w:r>
+      <w:r>
+        <w:rPr>
+          <w:noProof/>
+          <w:sz w:val="26"/>
+          <w:szCs w:val="26"/>
+        </w:rPr>
+        <w:t>K</w:t>
+      </w:r>
+      <w:r>
+        <w:rPr>
+          <w:noProof/>
+          <w:sz w:val="26"/>
+          <w:szCs w:val="26"/>
+          <w:lang w:val="vi-VN"/>
+        </w:rPr>
+        <w:t>hó khăn trong việc tra cứu lịch sử học tập, hay sắp xếp thời khóa biểu trùng lặp, gây ảnh hưởng đến quyền lợi của sinh viên.</w:t>
       </w:r>
     </w:p>
     <w:p>
@@ -2259,7 +2276,22 @@
           <w:sz w:val="26"/>
           <w:szCs w:val="26"/>
         </w:rPr>
-        <w:t>Ban Lãnh đạo / Trưởng phòng Đào tạo (Admin) Là bộ phận giữ vai trò quản trị cao nhất, trực tiếp điều hành hoạt động đào tạo của toàn trường, đảm bảo mọi quy trình từ tuyển sinh đến tốt nghiệp diễn ra trôi chảy và tuân thủ đúng quy chế của Bộ Giáo dục. Người quản trị chịu trách nhiệm thiết lập tham số hệ thống cho từng học kỳ (thời gian đăng ký, hạn nộp điểm), phân quyền sử dụng cho các giáo vụ và giảng viên, đồng thời giám sát tiến độ thực hiện kế hoạch đào tạo để kịp thời đưa ra chỉ đạo điều chỉnh. Theo dõi các báo cáo thống kê tổng hợp về tình hình sinh viên, tỷ lệ biến động sĩ số. Đồng thời trực tiếp phê duyệt các quyết định quan trọng như: danh sách sinh viên được cấp học bổng, danh sách cảnh báo học vụ hoặc buộc thôi học. Số lượng: 1 – 2 người (Quản trị viên hệ thống).</w:t>
+        <w:t xml:space="preserve">Ban Lãnh đạo / Trưởng phòng Đào tạo </w:t>
+      </w:r>
+      <w:r>
+        <w:rPr>
+          <w:sz w:val="26"/>
+          <w:szCs w:val="26"/>
+          <w:lang w:val="en-US"/>
+        </w:rPr>
+        <w:t>là</w:t>
+      </w:r>
+      <w:r>
+        <w:rPr>
+          <w:sz w:val="26"/>
+          <w:szCs w:val="26"/>
+        </w:rPr>
+        <w:t xml:space="preserve"> bộ phận giữ vai trò quản trị cao nhất, trực tiếp điều hành hoạt động đào tạo của toàn trường, đảm bảo mọi quy trình từ tuyển sinh đến tốt nghiệp diễn ra trôi chảy và tuân thủ đúng quy chế của Bộ Giáo dục. Người quản trị chịu trách nhiệm thiết lập tham số hệ thống cho từng học kỳ (thời gian đăng ký, hạn nộp điểm), phân quyền sử dụng cho các giáo vụ và giảng viên, đồng thời giám sát tiến độ thực hiện kế hoạch đào tạo để kịp thời đưa ra chỉ đạo điều chỉnh. Theo dõi các báo cáo thống kê tổng hợp về tình hình sinh viên, tỷ lệ biến động sĩ số. Đồng thời trực tiếp phê duyệt các quyết định quan trọng như: danh sách sinh viên được cấp học bổng, danh sách cảnh báo học vụ hoặc buộc thôi học. Số lượng: 1 – 2 người.</w:t>
       </w:r>
     </w:p>
     <w:p>
@@ -13264,19 +13296,7 @@
         <w:rPr>
           <w:lang w:val="en-US"/>
         </w:rPr>
-        <w:t>4</w:t>
-      </w:r>
-      <w:r>
-        <w:rPr>
-          <w:lang w:val="en-US"/>
-        </w:rPr>
-        <w:t>8</w:t>
-      </w:r>
-      <w:r>
-        <w:rPr>
-          <w:lang w:val="en-US"/>
-        </w:rPr>
-        <w:t>.</w:t>
+        <w:t>48.</w:t>
       </w:r>
       <w:r>
         <w:t xml:space="preserve"> Biểu đồ hoạt động chức năng </w:t>
@@ -13379,13 +13399,7 @@
         <w:rPr>
           <w:lang w:val="en-US"/>
         </w:rPr>
-        <w:t>4</w:t>
-      </w:r>
-      <w:r>
-        <w:rPr>
-          <w:lang w:val="en-US"/>
-        </w:rPr>
-        <w:t>9</w:t>
+        <w:t>49</w:t>
       </w:r>
       <w:r>
         <w:t xml:space="preserve">. Biểu đồ trình tự chức năng </w:t>
@@ -27723,6 +27737,7 @@
   <w:style w:type="character" w:default="1" w:styleId="DefaultParagraphFont">
     <w:name w:val="Default Paragraph Font"/>
     <w:uiPriority w:val="1"/>
+    <w:semiHidden/>
     <w:unhideWhenUsed/>
   </w:style>
   <w:style w:type="table" w:default="1" w:styleId="TableNormal">

</xml_diff>